<commit_message>
add of dynamic web diagrams
</commit_message>
<xml_diff>
--- a/Workflow-Web-Statique-et-Dynamique.docx
+++ b/Workflow-Web-Statique-et-Dynamique.docx
@@ -19,6 +19,7 @@
                         <w:color w:val="FFFFFF" w:themeColor="background1"/>
                         <w:sz w:val="32"/>
                         <w:szCs w:val="32"/>
+                        <w:lang w:val="en-US"/>
                       </w:rPr>
                       <w:alias w:val="Auteur"/>
                       <w:tag w:val=""/>
@@ -34,6 +35,7 @@
                             <w:color w:val="FFFFFF" w:themeColor="background1"/>
                             <w:sz w:val="32"/>
                             <w:szCs w:val="32"/>
+                            <w:lang w:val="en-US"/>
                           </w:rPr>
                         </w:pPr>
                         <w:r>
@@ -41,26 +43,9 @@
                             <w:color w:val="FFFFFF" w:themeColor="background1"/>
                             <w:sz w:val="32"/>
                             <w:szCs w:val="32"/>
+                            <w:lang w:val="en-US"/>
                           </w:rPr>
-                          <w:t xml:space="preserve">Théo CLERE, Julien BUC, Maxime BROSSARD, Sandro SPINA, </w:t>
-                        </w:r>
-                        <w:proofErr w:type="spellStart"/>
-                        <w:r>
-                          <w:rPr>
-                            <w:color w:val="FFFFFF" w:themeColor="background1"/>
-                            <w:sz w:val="32"/>
-                            <w:szCs w:val="32"/>
-                          </w:rPr>
-                          <w:t>Ceif-Eidine</w:t>
-                        </w:r>
-                        <w:proofErr w:type="spellEnd"/>
-                        <w:r>
-                          <w:rPr>
-                            <w:color w:val="FFFFFF" w:themeColor="background1"/>
-                            <w:sz w:val="32"/>
-                            <w:szCs w:val="32"/>
-                          </w:rPr>
-                          <w:t xml:space="preserve"> MAROUANI</w:t>
+                          <w:t>Théo CLERE, Julien BUC, Maxime BROSSARD, Sandro SPINA, Ceif-Eidine MAROUANI</w:t>
                         </w:r>
                       </w:p>
                     </w:sdtContent>
@@ -229,6 +214,14 @@
     </w:p>
     <w:sdt>
       <w:sdtPr>
+        <w:rPr>
+          <w:rFonts w:asciiTheme="minorHAnsi" w:eastAsiaTheme="minorHAnsi" w:hAnsiTheme="minorHAnsi" w:cstheme="minorBidi"/>
+          <w:color w:val="auto"/>
+          <w:kern w:val="2"/>
+          <w:sz w:val="22"/>
+          <w:szCs w:val="22"/>
+          <w:lang w:eastAsia="en-US"/>
+        </w:rPr>
         <w:id w:val="-278717226"/>
         <w:docPartObj>
           <w:docPartGallery w:val="Table of Contents"/>
@@ -237,14 +230,8 @@
       </w:sdtPr>
       <w:sdtEndPr>
         <w:rPr>
-          <w:rFonts w:asciiTheme="minorHAnsi" w:eastAsiaTheme="minorHAnsi" w:hAnsiTheme="minorHAnsi" w:cstheme="minorBidi"/>
           <w:b/>
           <w:bCs/>
-          <w:color w:val="auto"/>
-          <w:kern w:val="2"/>
-          <w:sz w:val="22"/>
-          <w:szCs w:val="22"/>
-          <w:lang w:eastAsia="en-US"/>
         </w:rPr>
       </w:sdtEndPr>
       <w:sdtContent>
@@ -264,7 +251,11 @@
               <w:tab w:val="right" w:leader="dot" w:pos="9062"/>
             </w:tabs>
             <w:rPr>
+              <w:rFonts w:eastAsiaTheme="minorEastAsia"/>
               <w:noProof/>
+              <w:sz w:val="24"/>
+              <w:szCs w:val="24"/>
+              <w:lang w:eastAsia="fr-FR"/>
             </w:rPr>
           </w:pPr>
           <w:r>
@@ -276,7 +267,7 @@
           <w:r>
             <w:fldChar w:fldCharType="separate"/>
           </w:r>
-          <w:hyperlink w:anchor="_Toc165629604" w:history="1">
+          <w:hyperlink w:anchor="_Toc165833747" w:history="1">
             <w:r>
               <w:rPr>
                 <w:rStyle w:val="Lienhypertexte"/>
@@ -286,7 +277,11 @@
             </w:r>
             <w:r>
               <w:rPr>
-                <w:noProof/>
+                <w:rFonts w:eastAsiaTheme="minorEastAsia"/>
+                <w:noProof/>
+                <w:sz w:val="24"/>
+                <w:szCs w:val="24"/>
+                <w:lang w:eastAsia="fr-FR"/>
               </w:rPr>
               <w:tab/>
             </w:r>
@@ -316,7 +311,7 @@
                 <w:noProof/>
                 <w:webHidden/>
               </w:rPr>
-              <w:instrText xml:space="preserve"> PAGEREF _Toc165629604 \h </w:instrText>
+              <w:instrText xml:space="preserve"> PAGEREF _Toc165833747 \h </w:instrText>
             </w:r>
             <w:r>
               <w:rPr>
@@ -355,10 +350,14 @@
               <w:tab w:val="right" w:leader="dot" w:pos="9062"/>
             </w:tabs>
             <w:rPr>
+              <w:rFonts w:eastAsiaTheme="minorEastAsia"/>
               <w:noProof/>
+              <w:sz w:val="24"/>
+              <w:szCs w:val="24"/>
+              <w:lang w:eastAsia="fr-FR"/>
             </w:rPr>
           </w:pPr>
-          <w:hyperlink w:anchor="_Toc165629605" w:history="1">
+          <w:hyperlink w:anchor="_Toc165833748" w:history="1">
             <w:r>
               <w:rPr>
                 <w:rStyle w:val="Lienhypertexte"/>
@@ -368,7 +367,11 @@
             </w:r>
             <w:r>
               <w:rPr>
-                <w:noProof/>
+                <w:rFonts w:eastAsiaTheme="minorEastAsia"/>
+                <w:noProof/>
+                <w:sz w:val="24"/>
+                <w:szCs w:val="24"/>
+                <w:lang w:eastAsia="fr-FR"/>
               </w:rPr>
               <w:tab/>
             </w:r>
@@ -398,7 +401,7 @@
                 <w:noProof/>
                 <w:webHidden/>
               </w:rPr>
-              <w:instrText xml:space="preserve"> PAGEREF _Toc165629605 \h </w:instrText>
+              <w:instrText xml:space="preserve"> PAGEREF _Toc165833748 \h </w:instrText>
             </w:r>
             <w:r>
               <w:rPr>
@@ -437,10 +440,14 @@
               <w:tab w:val="right" w:leader="dot" w:pos="9062"/>
             </w:tabs>
             <w:rPr>
+              <w:rFonts w:eastAsiaTheme="minorEastAsia"/>
               <w:noProof/>
+              <w:sz w:val="24"/>
+              <w:szCs w:val="24"/>
+              <w:lang w:eastAsia="fr-FR"/>
             </w:rPr>
           </w:pPr>
-          <w:hyperlink w:anchor="_Toc165629606" w:history="1">
+          <w:hyperlink w:anchor="_Toc165833749" w:history="1">
             <w:r>
               <w:rPr>
                 <w:rStyle w:val="Lienhypertexte"/>
@@ -450,7 +457,11 @@
             </w:r>
             <w:r>
               <w:rPr>
-                <w:noProof/>
+                <w:rFonts w:eastAsiaTheme="minorEastAsia"/>
+                <w:noProof/>
+                <w:sz w:val="24"/>
+                <w:szCs w:val="24"/>
+                <w:lang w:eastAsia="fr-FR"/>
               </w:rPr>
               <w:tab/>
             </w:r>
@@ -480,7 +491,7 @@
                 <w:noProof/>
                 <w:webHidden/>
               </w:rPr>
-              <w:instrText xml:space="preserve"> PAGEREF _Toc165629606 \h </w:instrText>
+              <w:instrText xml:space="preserve"> PAGEREF _Toc165833749 \h </w:instrText>
             </w:r>
             <w:r>
               <w:rPr>
@@ -519,10 +530,14 @@
               <w:tab w:val="right" w:leader="dot" w:pos="9062"/>
             </w:tabs>
             <w:rPr>
+              <w:rFonts w:eastAsiaTheme="minorEastAsia"/>
               <w:noProof/>
+              <w:sz w:val="24"/>
+              <w:szCs w:val="24"/>
+              <w:lang w:eastAsia="fr-FR"/>
             </w:rPr>
           </w:pPr>
-          <w:hyperlink w:anchor="_Toc165629607" w:history="1">
+          <w:hyperlink w:anchor="_Toc165833750" w:history="1">
             <w:r>
               <w:rPr>
                 <w:rStyle w:val="Lienhypertexte"/>
@@ -532,7 +547,11 @@
             </w:r>
             <w:r>
               <w:rPr>
-                <w:noProof/>
+                <w:rFonts w:eastAsiaTheme="minorEastAsia"/>
+                <w:noProof/>
+                <w:sz w:val="24"/>
+                <w:szCs w:val="24"/>
+                <w:lang w:eastAsia="fr-FR"/>
               </w:rPr>
               <w:tab/>
             </w:r>
@@ -562,7 +581,7 @@
                 <w:noProof/>
                 <w:webHidden/>
               </w:rPr>
-              <w:instrText xml:space="preserve"> PAGEREF _Toc165629607 \h </w:instrText>
+              <w:instrText xml:space="preserve"> PAGEREF _Toc165833750 \h </w:instrText>
             </w:r>
             <w:r>
               <w:rPr>
@@ -583,6 +602,367 @@
                 <w:webHidden/>
               </w:rPr>
               <w:t>5</w:t>
+            </w:r>
+            <w:r>
+              <w:rPr>
+                <w:noProof/>
+                <w:webHidden/>
+              </w:rPr>
+              <w:fldChar w:fldCharType="end"/>
+            </w:r>
+          </w:hyperlink>
+        </w:p>
+        <w:p>
+          <w:pPr>
+            <w:pStyle w:val="TM1"/>
+            <w:tabs>
+              <w:tab w:val="left" w:pos="480"/>
+              <w:tab w:val="right" w:leader="dot" w:pos="9062"/>
+            </w:tabs>
+            <w:rPr>
+              <w:rFonts w:eastAsiaTheme="minorEastAsia"/>
+              <w:noProof/>
+              <w:sz w:val="24"/>
+              <w:szCs w:val="24"/>
+              <w:lang w:eastAsia="fr-FR"/>
+            </w:rPr>
+          </w:pPr>
+          <w:hyperlink w:anchor="_Toc165833751" w:history="1">
+            <w:r>
+              <w:rPr>
+                <w:rStyle w:val="Lienhypertexte"/>
+                <w:noProof/>
+              </w:rPr>
+              <w:t>2.</w:t>
+            </w:r>
+            <w:r>
+              <w:rPr>
+                <w:rFonts w:eastAsiaTheme="minorEastAsia"/>
+                <w:noProof/>
+                <w:sz w:val="24"/>
+                <w:szCs w:val="24"/>
+                <w:lang w:eastAsia="fr-FR"/>
+              </w:rPr>
+              <w:tab/>
+            </w:r>
+            <w:r>
+              <w:rPr>
+                <w:rStyle w:val="Lienhypertexte"/>
+                <w:noProof/>
+              </w:rPr>
+              <w:t>Web Dynamique</w:t>
+            </w:r>
+            <w:r>
+              <w:rPr>
+                <w:noProof/>
+                <w:webHidden/>
+              </w:rPr>
+              <w:tab/>
+            </w:r>
+            <w:r>
+              <w:rPr>
+                <w:noProof/>
+                <w:webHidden/>
+              </w:rPr>
+              <w:fldChar w:fldCharType="begin"/>
+            </w:r>
+            <w:r>
+              <w:rPr>
+                <w:noProof/>
+                <w:webHidden/>
+              </w:rPr>
+              <w:instrText xml:space="preserve"> PAGEREF _Toc165833751 \h </w:instrText>
+            </w:r>
+            <w:r>
+              <w:rPr>
+                <w:noProof/>
+                <w:webHidden/>
+              </w:rPr>
+            </w:r>
+            <w:r>
+              <w:rPr>
+                <w:noProof/>
+                <w:webHidden/>
+              </w:rPr>
+              <w:fldChar w:fldCharType="separate"/>
+            </w:r>
+            <w:r>
+              <w:rPr>
+                <w:noProof/>
+                <w:webHidden/>
+              </w:rPr>
+              <w:t>6</w:t>
+            </w:r>
+            <w:r>
+              <w:rPr>
+                <w:noProof/>
+                <w:webHidden/>
+              </w:rPr>
+              <w:fldChar w:fldCharType="end"/>
+            </w:r>
+          </w:hyperlink>
+        </w:p>
+        <w:p>
+          <w:pPr>
+            <w:pStyle w:val="TM2"/>
+            <w:tabs>
+              <w:tab w:val="left" w:pos="960"/>
+              <w:tab w:val="right" w:leader="dot" w:pos="9062"/>
+            </w:tabs>
+            <w:rPr>
+              <w:rFonts w:eastAsiaTheme="minorEastAsia"/>
+              <w:noProof/>
+              <w:sz w:val="24"/>
+              <w:szCs w:val="24"/>
+              <w:lang w:eastAsia="fr-FR"/>
+            </w:rPr>
+          </w:pPr>
+          <w:hyperlink w:anchor="_Toc165833752" w:history="1">
+            <w:r>
+              <w:rPr>
+                <w:rStyle w:val="Lienhypertexte"/>
+                <w:noProof/>
+              </w:rPr>
+              <w:t>2.1</w:t>
+            </w:r>
+            <w:r>
+              <w:rPr>
+                <w:rFonts w:eastAsiaTheme="minorEastAsia"/>
+                <w:noProof/>
+                <w:sz w:val="24"/>
+                <w:szCs w:val="24"/>
+                <w:lang w:eastAsia="fr-FR"/>
+              </w:rPr>
+              <w:tab/>
+            </w:r>
+            <w:r>
+              <w:rPr>
+                <w:rStyle w:val="Lienhypertexte"/>
+                <w:noProof/>
+                <w:shd w:val="clear" w:color="auto" w:fill="FBFBFB"/>
+              </w:rPr>
+              <w:t>Diagramme de séquence d’ajout de carte :</w:t>
+            </w:r>
+            <w:r>
+              <w:rPr>
+                <w:noProof/>
+                <w:webHidden/>
+              </w:rPr>
+              <w:tab/>
+            </w:r>
+            <w:r>
+              <w:rPr>
+                <w:noProof/>
+                <w:webHidden/>
+              </w:rPr>
+              <w:fldChar w:fldCharType="begin"/>
+            </w:r>
+            <w:r>
+              <w:rPr>
+                <w:noProof/>
+                <w:webHidden/>
+              </w:rPr>
+              <w:instrText xml:space="preserve"> PAGEREF _Toc165833752 \h </w:instrText>
+            </w:r>
+            <w:r>
+              <w:rPr>
+                <w:noProof/>
+                <w:webHidden/>
+              </w:rPr>
+            </w:r>
+            <w:r>
+              <w:rPr>
+                <w:noProof/>
+                <w:webHidden/>
+              </w:rPr>
+              <w:fldChar w:fldCharType="separate"/>
+            </w:r>
+            <w:r>
+              <w:rPr>
+                <w:noProof/>
+                <w:webHidden/>
+              </w:rPr>
+              <w:t>6</w:t>
+            </w:r>
+            <w:r>
+              <w:rPr>
+                <w:noProof/>
+                <w:webHidden/>
+              </w:rPr>
+              <w:fldChar w:fldCharType="end"/>
+            </w:r>
+          </w:hyperlink>
+        </w:p>
+        <w:p>
+          <w:pPr>
+            <w:pStyle w:val="TM2"/>
+            <w:tabs>
+              <w:tab w:val="left" w:pos="960"/>
+              <w:tab w:val="right" w:leader="dot" w:pos="9062"/>
+            </w:tabs>
+            <w:rPr>
+              <w:rFonts w:eastAsiaTheme="minorEastAsia"/>
+              <w:noProof/>
+              <w:sz w:val="24"/>
+              <w:szCs w:val="24"/>
+              <w:lang w:eastAsia="fr-FR"/>
+            </w:rPr>
+          </w:pPr>
+          <w:hyperlink w:anchor="_Toc165833753" w:history="1">
+            <w:r>
+              <w:rPr>
+                <w:rStyle w:val="Lienhypertexte"/>
+                <w:noProof/>
+              </w:rPr>
+              <w:t>2.2.</w:t>
+            </w:r>
+            <w:r>
+              <w:rPr>
+                <w:rFonts w:eastAsiaTheme="minorEastAsia"/>
+                <w:noProof/>
+                <w:sz w:val="24"/>
+                <w:szCs w:val="24"/>
+                <w:lang w:eastAsia="fr-FR"/>
+              </w:rPr>
+              <w:tab/>
+            </w:r>
+            <w:r>
+              <w:rPr>
+                <w:rStyle w:val="Lienhypertexte"/>
+                <w:noProof/>
+              </w:rPr>
+              <w:t>Diagramme de séquence d’affichage d’une carte :</w:t>
+            </w:r>
+            <w:r>
+              <w:rPr>
+                <w:noProof/>
+                <w:webHidden/>
+              </w:rPr>
+              <w:tab/>
+            </w:r>
+            <w:r>
+              <w:rPr>
+                <w:noProof/>
+                <w:webHidden/>
+              </w:rPr>
+              <w:fldChar w:fldCharType="begin"/>
+            </w:r>
+            <w:r>
+              <w:rPr>
+                <w:noProof/>
+                <w:webHidden/>
+              </w:rPr>
+              <w:instrText xml:space="preserve"> PAGEREF _Toc165833753 \h </w:instrText>
+            </w:r>
+            <w:r>
+              <w:rPr>
+                <w:noProof/>
+                <w:webHidden/>
+              </w:rPr>
+            </w:r>
+            <w:r>
+              <w:rPr>
+                <w:noProof/>
+                <w:webHidden/>
+              </w:rPr>
+              <w:fldChar w:fldCharType="separate"/>
+            </w:r>
+            <w:r>
+              <w:rPr>
+                <w:noProof/>
+                <w:webHidden/>
+              </w:rPr>
+              <w:t>7</w:t>
+            </w:r>
+            <w:r>
+              <w:rPr>
+                <w:noProof/>
+                <w:webHidden/>
+              </w:rPr>
+              <w:fldChar w:fldCharType="end"/>
+            </w:r>
+          </w:hyperlink>
+        </w:p>
+        <w:p>
+          <w:pPr>
+            <w:pStyle w:val="TM2"/>
+            <w:tabs>
+              <w:tab w:val="left" w:pos="960"/>
+              <w:tab w:val="right" w:leader="dot" w:pos="9062"/>
+            </w:tabs>
+            <w:rPr>
+              <w:rFonts w:eastAsiaTheme="minorEastAsia"/>
+              <w:noProof/>
+              <w:sz w:val="24"/>
+              <w:szCs w:val="24"/>
+              <w:lang w:eastAsia="fr-FR"/>
+            </w:rPr>
+          </w:pPr>
+          <w:hyperlink w:anchor="_Toc165833754" w:history="1">
+            <w:r>
+              <w:rPr>
+                <w:rStyle w:val="Lienhypertexte"/>
+                <w:noProof/>
+              </w:rPr>
+              <w:t>2.3.</w:t>
+            </w:r>
+            <w:r>
+              <w:rPr>
+                <w:rFonts w:eastAsiaTheme="minorEastAsia"/>
+                <w:noProof/>
+                <w:sz w:val="24"/>
+                <w:szCs w:val="24"/>
+                <w:lang w:eastAsia="fr-FR"/>
+              </w:rPr>
+              <w:tab/>
+            </w:r>
+            <w:r>
+              <w:rPr>
+                <w:rStyle w:val="Lienhypertexte"/>
+                <w:noProof/>
+              </w:rPr>
+              <w:t>Diagramme de séquence d’affichage des cartes :</w:t>
+            </w:r>
+            <w:r>
+              <w:rPr>
+                <w:noProof/>
+                <w:webHidden/>
+              </w:rPr>
+              <w:tab/>
+            </w:r>
+            <w:r>
+              <w:rPr>
+                <w:noProof/>
+                <w:webHidden/>
+              </w:rPr>
+              <w:fldChar w:fldCharType="begin"/>
+            </w:r>
+            <w:r>
+              <w:rPr>
+                <w:noProof/>
+                <w:webHidden/>
+              </w:rPr>
+              <w:instrText xml:space="preserve"> PAGEREF _Toc165833754 \h </w:instrText>
+            </w:r>
+            <w:r>
+              <w:rPr>
+                <w:noProof/>
+                <w:webHidden/>
+              </w:rPr>
+            </w:r>
+            <w:r>
+              <w:rPr>
+                <w:noProof/>
+                <w:webHidden/>
+              </w:rPr>
+              <w:fldChar w:fldCharType="separate"/>
+            </w:r>
+            <w:r>
+              <w:rPr>
+                <w:noProof/>
+                <w:webHidden/>
+              </w:rPr>
+              <w:t>8</w:t>
             </w:r>
             <w:r>
               <w:rPr>
@@ -642,7 +1022,7 @@
           <w:numId w:val="1"/>
         </w:numPr>
       </w:pPr>
-      <w:bookmarkStart w:id="0" w:name="_Toc165629604"/>
+      <w:bookmarkStart w:id="0" w:name="_Toc165833747"/>
       <w:r>
         <w:t>Web statique :</w:t>
       </w:r>
@@ -656,7 +1036,7 @@
           <w:numId w:val="1"/>
         </w:numPr>
       </w:pPr>
-      <w:bookmarkStart w:id="1" w:name="_Toc165629605"/>
+      <w:bookmarkStart w:id="1" w:name="_Toc165833748"/>
       <w:r>
         <w:t>Diagramme de séquence d’ajout de carte :</w:t>
       </w:r>
@@ -751,7 +1131,7 @@
           <w:numId w:val="1"/>
         </w:numPr>
       </w:pPr>
-      <w:bookmarkStart w:id="2" w:name="_Toc165629606"/>
+      <w:bookmarkStart w:id="2" w:name="_Toc165833749"/>
       <w:r>
         <w:lastRenderedPageBreak/>
         <w:t>Diagramme de séquence d’affichage d’une carte :</w:t>
@@ -848,7 +1228,7 @@
           <w:numId w:val="1"/>
         </w:numPr>
       </w:pPr>
-      <w:bookmarkStart w:id="3" w:name="_Toc165629607"/>
+      <w:bookmarkStart w:id="3" w:name="_Toc165833750"/>
       <w:r>
         <w:lastRenderedPageBreak/>
         <w:t>Diagramme de séquence d’affichage des cartes :</w:t>
@@ -936,6 +1316,378 @@
         <w:t xml:space="preserve"> - Diagramme de séquence d'affichages des cartes</w:t>
       </w:r>
     </w:p>
+    <w:p>
+      <w:r>
+        <w:br w:type="page"/>
+      </w:r>
+    </w:p>
+    <w:p>
+      <w:pPr>
+        <w:pStyle w:val="Titre1"/>
+        <w:numPr>
+          <w:ilvl w:val="0"/>
+          <w:numId w:val="1"/>
+        </w:numPr>
+      </w:pPr>
+      <w:bookmarkStart w:id="4" w:name="_Toc165833751"/>
+      <w:r>
+        <w:lastRenderedPageBreak/>
+        <w:t>Web Dynamique</w:t>
+      </w:r>
+      <w:bookmarkEnd w:id="4"/>
+    </w:p>
+    <w:p>
+      <w:pPr>
+        <w:pStyle w:val="Titre2"/>
+        <w:numPr>
+          <w:ilvl w:val="1"/>
+          <w:numId w:val="8"/>
+        </w:numPr>
+        <w:rPr>
+          <w:shd w:val="clear" w:color="auto" w:fill="FBFBFB"/>
+        </w:rPr>
+      </w:pPr>
+      <w:bookmarkStart w:id="5" w:name="_Toc165833752"/>
+      <w:r>
+        <w:rPr>
+          <w:shd w:val="clear" w:color="auto" w:fill="FBFBFB"/>
+        </w:rPr>
+        <w:t>Diagramme de séquence d’ajout de carte</w:t>
+      </w:r>
+      <w:r>
+        <w:rPr>
+          <w:shd w:val="clear" w:color="auto" w:fill="FBFBFB"/>
+        </w:rPr>
+        <w:t> :</w:t>
+      </w:r>
+      <w:bookmarkEnd w:id="5"/>
+    </w:p>
+    <w:p>
+      <w:pPr>
+        <w:keepNext/>
+      </w:pPr>
+      <w:r>
+        <w:rPr>
+          <w:noProof/>
+        </w:rPr>
+        <w:drawing>
+          <wp:inline distT="0" distB="0" distL="0" distR="0" wp14:anchorId="535B0D26" wp14:editId="34952173">
+            <wp:extent cx="5760720" cy="4130040"/>
+            <wp:effectExtent l="0" t="0" r="0" b="0"/>
+            <wp:docPr id="1300954478" name="Image 2"/>
+            <wp:cNvGraphicFramePr>
+              <a:graphicFrameLocks xmlns:a="http://schemas.openxmlformats.org/drawingml/2006/main" noChangeAspect="1"/>
+            </wp:cNvGraphicFramePr>
+            <a:graphic xmlns:a="http://schemas.openxmlformats.org/drawingml/2006/main">
+              <a:graphicData uri="http://schemas.openxmlformats.org/drawingml/2006/picture">
+                <pic:pic xmlns:pic="http://schemas.openxmlformats.org/drawingml/2006/picture">
+                  <pic:nvPicPr>
+                    <pic:cNvPr id="0" name="Picture 2"/>
+                    <pic:cNvPicPr>
+                      <a:picLocks noChangeAspect="1" noChangeArrowheads="1"/>
+                    </pic:cNvPicPr>
+                  </pic:nvPicPr>
+                  <pic:blipFill>
+                    <a:blip r:embed="rId8">
+                      <a:extLst>
+                        <a:ext uri="{28A0092B-C50C-407E-A947-70E740481C1C}">
+                          <a14:useLocalDpi xmlns:a14="http://schemas.microsoft.com/office/drawing/2010/main" val="0"/>
+                        </a:ext>
+                      </a:extLst>
+                    </a:blip>
+                    <a:srcRect/>
+                    <a:stretch>
+                      <a:fillRect/>
+                    </a:stretch>
+                  </pic:blipFill>
+                  <pic:spPr bwMode="auto">
+                    <a:xfrm>
+                      <a:off x="0" y="0"/>
+                      <a:ext cx="5760720" cy="4130040"/>
+                    </a:xfrm>
+                    <a:prstGeom prst="rect">
+                      <a:avLst/>
+                    </a:prstGeom>
+                    <a:noFill/>
+                    <a:ln>
+                      <a:noFill/>
+                    </a:ln>
+                  </pic:spPr>
+                </pic:pic>
+              </a:graphicData>
+            </a:graphic>
+          </wp:inline>
+        </w:drawing>
+      </w:r>
+    </w:p>
+    <w:p>
+      <w:pPr>
+        <w:pStyle w:val="Lgende"/>
+        <w:jc w:val="center"/>
+      </w:pPr>
+      <w:r>
+        <w:t xml:space="preserve">Figure </w:t>
+      </w:r>
+      <w:r>
+        <w:fldChar w:fldCharType="begin"/>
+      </w:r>
+      <w:r>
+        <w:instrText xml:space="preserve"> SEQ Figure \* ARABIC </w:instrText>
+      </w:r>
+      <w:r>
+        <w:fldChar w:fldCharType="separate"/>
+      </w:r>
+      <w:r>
+        <w:rPr>
+          <w:noProof/>
+        </w:rPr>
+        <w:t>4</w:t>
+      </w:r>
+      <w:r>
+        <w:fldChar w:fldCharType="end"/>
+      </w:r>
+      <w:r>
+        <w:t xml:space="preserve"> - </w:t>
+      </w:r>
+      <w:r>
+        <w:t>Diagramme de séquence ajout de carte</w:t>
+      </w:r>
+    </w:p>
+    <w:p/>
+    <w:p>
+      <w:r>
+        <w:br w:type="page"/>
+      </w:r>
+    </w:p>
+    <w:p>
+      <w:pPr>
+        <w:pStyle w:val="Titre2"/>
+        <w:numPr>
+          <w:ilvl w:val="1"/>
+          <w:numId w:val="12"/>
+        </w:numPr>
+      </w:pPr>
+      <w:bookmarkStart w:id="6" w:name="_Toc165833753"/>
+      <w:r>
+        <w:lastRenderedPageBreak/>
+        <w:t xml:space="preserve">Diagramme de séquence d’affichage </w:t>
+      </w:r>
+      <w:r>
+        <w:t>d’une</w:t>
+      </w:r>
+      <w:r>
+        <w:t xml:space="preserve"> carte :</w:t>
+      </w:r>
+      <w:bookmarkEnd w:id="6"/>
+    </w:p>
+    <w:p>
+      <w:pPr>
+        <w:keepNext/>
+      </w:pPr>
+      <w:r>
+        <w:rPr>
+          <w:noProof/>
+        </w:rPr>
+        <w:drawing>
+          <wp:inline distT="0" distB="0" distL="0" distR="0" wp14:anchorId="4862963E" wp14:editId="669863C3">
+            <wp:extent cx="5760720" cy="4043680"/>
+            <wp:effectExtent l="0" t="0" r="0" b="0"/>
+            <wp:docPr id="1157097752" name="Image 5" descr="Une image contenant texte, diagramme, capture d’écran, ligne&#10;&#10;Description générée automatiquement"/>
+            <wp:cNvGraphicFramePr>
+              <a:graphicFrameLocks xmlns:a="http://schemas.openxmlformats.org/drawingml/2006/main" noChangeAspect="1"/>
+            </wp:cNvGraphicFramePr>
+            <a:graphic xmlns:a="http://schemas.openxmlformats.org/drawingml/2006/main">
+              <a:graphicData uri="http://schemas.openxmlformats.org/drawingml/2006/picture">
+                <pic:pic xmlns:pic="http://schemas.openxmlformats.org/drawingml/2006/picture">
+                  <pic:nvPicPr>
+                    <pic:cNvPr id="1157097752" name="Image 5" descr="Une image contenant texte, diagramme, capture d’écran, ligne&#10;&#10;Description générée automatiquement"/>
+                    <pic:cNvPicPr>
+                      <a:picLocks noChangeAspect="1" noChangeArrowheads="1"/>
+                    </pic:cNvPicPr>
+                  </pic:nvPicPr>
+                  <pic:blipFill>
+                    <a:blip r:embed="rId9">
+                      <a:extLst>
+                        <a:ext uri="{28A0092B-C50C-407E-A947-70E740481C1C}">
+                          <a14:useLocalDpi xmlns:a14="http://schemas.microsoft.com/office/drawing/2010/main" val="0"/>
+                        </a:ext>
+                      </a:extLst>
+                    </a:blip>
+                    <a:srcRect/>
+                    <a:stretch>
+                      <a:fillRect/>
+                    </a:stretch>
+                  </pic:blipFill>
+                  <pic:spPr bwMode="auto">
+                    <a:xfrm>
+                      <a:off x="0" y="0"/>
+                      <a:ext cx="5760720" cy="4043680"/>
+                    </a:xfrm>
+                    <a:prstGeom prst="rect">
+                      <a:avLst/>
+                    </a:prstGeom>
+                    <a:noFill/>
+                    <a:ln>
+                      <a:noFill/>
+                    </a:ln>
+                  </pic:spPr>
+                </pic:pic>
+              </a:graphicData>
+            </a:graphic>
+          </wp:inline>
+        </w:drawing>
+      </w:r>
+    </w:p>
+    <w:p>
+      <w:pPr>
+        <w:pStyle w:val="Lgende"/>
+        <w:jc w:val="center"/>
+      </w:pPr>
+      <w:r>
+        <w:t xml:space="preserve">Figure </w:t>
+      </w:r>
+      <w:r>
+        <w:fldChar w:fldCharType="begin"/>
+      </w:r>
+      <w:r>
+        <w:instrText xml:space="preserve"> SEQ Figure \* ARABIC </w:instrText>
+      </w:r>
+      <w:r>
+        <w:fldChar w:fldCharType="separate"/>
+      </w:r>
+      <w:r>
+        <w:rPr>
+          <w:noProof/>
+        </w:rPr>
+        <w:t>5</w:t>
+      </w:r>
+      <w:r>
+        <w:fldChar w:fldCharType="end"/>
+      </w:r>
+      <w:r>
+        <w:t xml:space="preserve"> - </w:t>
+      </w:r>
+      <w:r>
+        <w:t>Diagramme de séquence d</w:t>
+      </w:r>
+      <w:r>
+        <w:rPr>
+          <w:noProof/>
+        </w:rPr>
+        <w:t>'affichage d'une carte</w:t>
+      </w:r>
+    </w:p>
+    <w:p>
+      <w:r>
+        <w:br w:type="page"/>
+      </w:r>
+    </w:p>
+    <w:p>
+      <w:pPr>
+        <w:pStyle w:val="Titre2"/>
+        <w:numPr>
+          <w:ilvl w:val="1"/>
+          <w:numId w:val="11"/>
+        </w:numPr>
+      </w:pPr>
+      <w:bookmarkStart w:id="7" w:name="_Toc165833754"/>
+      <w:r>
+        <w:lastRenderedPageBreak/>
+        <w:t>Diagramme de séquence d’affichage des cartes :</w:t>
+      </w:r>
+      <w:bookmarkEnd w:id="7"/>
+    </w:p>
+    <w:p>
+      <w:pPr>
+        <w:keepNext/>
+      </w:pPr>
+      <w:r>
+        <w:rPr>
+          <w:noProof/>
+        </w:rPr>
+        <w:drawing>
+          <wp:inline distT="0" distB="0" distL="0" distR="0" wp14:anchorId="14C4B4E5" wp14:editId="1054AC0F">
+            <wp:extent cx="5753100" cy="4038600"/>
+            <wp:effectExtent l="0" t="0" r="0" b="0"/>
+            <wp:docPr id="2070347256" name="Image 4"/>
+            <wp:cNvGraphicFramePr>
+              <a:graphicFrameLocks xmlns:a="http://schemas.openxmlformats.org/drawingml/2006/main" noChangeAspect="1"/>
+            </wp:cNvGraphicFramePr>
+            <a:graphic xmlns:a="http://schemas.openxmlformats.org/drawingml/2006/main">
+              <a:graphicData uri="http://schemas.openxmlformats.org/drawingml/2006/picture">
+                <pic:pic xmlns:pic="http://schemas.openxmlformats.org/drawingml/2006/picture">
+                  <pic:nvPicPr>
+                    <pic:cNvPr id="0" name="Picture 4"/>
+                    <pic:cNvPicPr>
+                      <a:picLocks noChangeAspect="1" noChangeArrowheads="1"/>
+                    </pic:cNvPicPr>
+                  </pic:nvPicPr>
+                  <pic:blipFill>
+                    <a:blip r:embed="rId10">
+                      <a:extLst>
+                        <a:ext uri="{28A0092B-C50C-407E-A947-70E740481C1C}">
+                          <a14:useLocalDpi xmlns:a14="http://schemas.microsoft.com/office/drawing/2010/main" val="0"/>
+                        </a:ext>
+                      </a:extLst>
+                    </a:blip>
+                    <a:srcRect/>
+                    <a:stretch>
+                      <a:fillRect/>
+                    </a:stretch>
+                  </pic:blipFill>
+                  <pic:spPr bwMode="auto">
+                    <a:xfrm>
+                      <a:off x="0" y="0"/>
+                      <a:ext cx="5753100" cy="4038600"/>
+                    </a:xfrm>
+                    <a:prstGeom prst="rect">
+                      <a:avLst/>
+                    </a:prstGeom>
+                    <a:noFill/>
+                    <a:ln>
+                      <a:noFill/>
+                    </a:ln>
+                  </pic:spPr>
+                </pic:pic>
+              </a:graphicData>
+            </a:graphic>
+          </wp:inline>
+        </w:drawing>
+      </w:r>
+    </w:p>
+    <w:p>
+      <w:pPr>
+        <w:pStyle w:val="Lgende"/>
+        <w:jc w:val="center"/>
+      </w:pPr>
+      <w:r>
+        <w:t xml:space="preserve">Figure </w:t>
+      </w:r>
+      <w:r>
+        <w:fldChar w:fldCharType="begin"/>
+      </w:r>
+      <w:r>
+        <w:instrText xml:space="preserve"> SEQ Figure \* ARABIC </w:instrText>
+      </w:r>
+      <w:r>
+        <w:fldChar w:fldCharType="separate"/>
+      </w:r>
+      <w:r>
+        <w:rPr>
+          <w:noProof/>
+        </w:rPr>
+        <w:t>6</w:t>
+      </w:r>
+      <w:r>
+        <w:fldChar w:fldCharType="end"/>
+      </w:r>
+      <w:r>
+        <w:t xml:space="preserve"> - </w:t>
+      </w:r>
+      <w:r>
+        <w:t>Diagramme de séquence d’affichage des cartes</w:t>
+      </w:r>
+    </w:p>
     <w:sectPr>
       <w:pgSz w:w="11906" w:h="16838"/>
       <w:pgMar w:top="1417" w:right="1417" w:bottom="1417" w:left="1417" w:header="708" w:footer="708" w:gutter="0"/>
@@ -951,7 +1703,7 @@
   <w:abstractNum w:abstractNumId="0" w15:restartNumberingAfterBreak="0">
     <w:nsid w:val="0DBA4D71"/>
     <w:multiLevelType w:val="multilevel"/>
-    <w:tmpl w:val="040C001F"/>
+    <w:tmpl w:val="9418F968"/>
     <w:lvl w:ilvl="0">
       <w:start w:val="1"/>
       <w:numFmt w:val="decimal"/>
@@ -1121,6 +1873,407 @@
     </w:lvl>
   </w:abstractNum>
   <w:abstractNum w:abstractNumId="2" w15:restartNumberingAfterBreak="0">
+    <w:nsid w:val="1F827B50"/>
+    <w:multiLevelType w:val="hybridMultilevel"/>
+    <w:tmpl w:val="E9BA1498"/>
+    <w:lvl w:ilvl="0" w:tplc="040C000F">
+      <w:start w:val="1"/>
+      <w:numFmt w:val="decimal"/>
+      <w:lvlText w:val="%1."/>
+      <w:lvlJc w:val="left"/>
+      <w:pPr>
+        <w:ind w:left="720" w:hanging="360"/>
+      </w:pPr>
+    </w:lvl>
+    <w:lvl w:ilvl="1" w:tplc="040C0019" w:tentative="1">
+      <w:start w:val="1"/>
+      <w:numFmt w:val="lowerLetter"/>
+      <w:lvlText w:val="%2."/>
+      <w:lvlJc w:val="left"/>
+      <w:pPr>
+        <w:ind w:left="1440" w:hanging="360"/>
+      </w:pPr>
+    </w:lvl>
+    <w:lvl w:ilvl="2" w:tplc="040C001B" w:tentative="1">
+      <w:start w:val="1"/>
+      <w:numFmt w:val="lowerRoman"/>
+      <w:lvlText w:val="%3."/>
+      <w:lvlJc w:val="right"/>
+      <w:pPr>
+        <w:ind w:left="2160" w:hanging="180"/>
+      </w:pPr>
+    </w:lvl>
+    <w:lvl w:ilvl="3" w:tplc="040C000F" w:tentative="1">
+      <w:start w:val="1"/>
+      <w:numFmt w:val="decimal"/>
+      <w:lvlText w:val="%4."/>
+      <w:lvlJc w:val="left"/>
+      <w:pPr>
+        <w:ind w:left="2880" w:hanging="360"/>
+      </w:pPr>
+    </w:lvl>
+    <w:lvl w:ilvl="4" w:tplc="040C0019" w:tentative="1">
+      <w:start w:val="1"/>
+      <w:numFmt w:val="lowerLetter"/>
+      <w:lvlText w:val="%5."/>
+      <w:lvlJc w:val="left"/>
+      <w:pPr>
+        <w:ind w:left="3600" w:hanging="360"/>
+      </w:pPr>
+    </w:lvl>
+    <w:lvl w:ilvl="5" w:tplc="040C001B" w:tentative="1">
+      <w:start w:val="1"/>
+      <w:numFmt w:val="lowerRoman"/>
+      <w:lvlText w:val="%6."/>
+      <w:lvlJc w:val="right"/>
+      <w:pPr>
+        <w:ind w:left="4320" w:hanging="180"/>
+      </w:pPr>
+    </w:lvl>
+    <w:lvl w:ilvl="6" w:tplc="040C000F" w:tentative="1">
+      <w:start w:val="1"/>
+      <w:numFmt w:val="decimal"/>
+      <w:lvlText w:val="%7."/>
+      <w:lvlJc w:val="left"/>
+      <w:pPr>
+        <w:ind w:left="5040" w:hanging="360"/>
+      </w:pPr>
+    </w:lvl>
+    <w:lvl w:ilvl="7" w:tplc="040C0019" w:tentative="1">
+      <w:start w:val="1"/>
+      <w:numFmt w:val="lowerLetter"/>
+      <w:lvlText w:val="%8."/>
+      <w:lvlJc w:val="left"/>
+      <w:pPr>
+        <w:ind w:left="5760" w:hanging="360"/>
+      </w:pPr>
+    </w:lvl>
+    <w:lvl w:ilvl="8" w:tplc="040C001B" w:tentative="1">
+      <w:start w:val="1"/>
+      <w:numFmt w:val="lowerRoman"/>
+      <w:lvlText w:val="%9."/>
+      <w:lvlJc w:val="right"/>
+      <w:pPr>
+        <w:ind w:left="6480" w:hanging="180"/>
+      </w:pPr>
+    </w:lvl>
+  </w:abstractNum>
+  <w:abstractNum w:abstractNumId="3" w15:restartNumberingAfterBreak="0">
+    <w:nsid w:val="1FCD395F"/>
+    <w:multiLevelType w:val="multilevel"/>
+    <w:tmpl w:val="852EB4E8"/>
+    <w:lvl w:ilvl="0">
+      <w:start w:val="2"/>
+      <w:numFmt w:val="decimal"/>
+      <w:lvlText w:val="%1"/>
+      <w:lvlJc w:val="left"/>
+      <w:pPr>
+        <w:ind w:left="420" w:hanging="420"/>
+      </w:pPr>
+      <w:rPr>
+        <w:rFonts w:hint="default"/>
+      </w:rPr>
+    </w:lvl>
+    <w:lvl w:ilvl="1">
+      <w:start w:val="1"/>
+      <w:numFmt w:val="decimal"/>
+      <w:lvlText w:val="%1.%2"/>
+      <w:lvlJc w:val="left"/>
+      <w:pPr>
+        <w:ind w:left="1080" w:hanging="720"/>
+      </w:pPr>
+      <w:rPr>
+        <w:rFonts w:hint="default"/>
+      </w:rPr>
+    </w:lvl>
+    <w:lvl w:ilvl="2">
+      <w:start w:val="1"/>
+      <w:numFmt w:val="decimal"/>
+      <w:lvlText w:val="%1.%2.%3"/>
+      <w:lvlJc w:val="left"/>
+      <w:pPr>
+        <w:ind w:left="1440" w:hanging="720"/>
+      </w:pPr>
+      <w:rPr>
+        <w:rFonts w:hint="default"/>
+      </w:rPr>
+    </w:lvl>
+    <w:lvl w:ilvl="3">
+      <w:start w:val="1"/>
+      <w:numFmt w:val="decimal"/>
+      <w:lvlText w:val="%1.%2.%3.%4"/>
+      <w:lvlJc w:val="left"/>
+      <w:pPr>
+        <w:ind w:left="2160" w:hanging="1080"/>
+      </w:pPr>
+      <w:rPr>
+        <w:rFonts w:hint="default"/>
+      </w:rPr>
+    </w:lvl>
+    <w:lvl w:ilvl="4">
+      <w:start w:val="1"/>
+      <w:numFmt w:val="decimal"/>
+      <w:lvlText w:val="%1.%2.%3.%4.%5"/>
+      <w:lvlJc w:val="left"/>
+      <w:pPr>
+        <w:ind w:left="2880" w:hanging="1440"/>
+      </w:pPr>
+      <w:rPr>
+        <w:rFonts w:hint="default"/>
+      </w:rPr>
+    </w:lvl>
+    <w:lvl w:ilvl="5">
+      <w:start w:val="1"/>
+      <w:numFmt w:val="decimal"/>
+      <w:lvlText w:val="%1.%2.%3.%4.%5.%6"/>
+      <w:lvlJc w:val="left"/>
+      <w:pPr>
+        <w:ind w:left="3240" w:hanging="1440"/>
+      </w:pPr>
+      <w:rPr>
+        <w:rFonts w:hint="default"/>
+      </w:rPr>
+    </w:lvl>
+    <w:lvl w:ilvl="6">
+      <w:start w:val="1"/>
+      <w:numFmt w:val="decimal"/>
+      <w:lvlText w:val="%1.%2.%3.%4.%5.%6.%7"/>
+      <w:lvlJc w:val="left"/>
+      <w:pPr>
+        <w:ind w:left="3960" w:hanging="1800"/>
+      </w:pPr>
+      <w:rPr>
+        <w:rFonts w:hint="default"/>
+      </w:rPr>
+    </w:lvl>
+    <w:lvl w:ilvl="7">
+      <w:start w:val="1"/>
+      <w:numFmt w:val="decimal"/>
+      <w:lvlText w:val="%1.%2.%3.%4.%5.%6.%7.%8"/>
+      <w:lvlJc w:val="left"/>
+      <w:pPr>
+        <w:ind w:left="4680" w:hanging="2160"/>
+      </w:pPr>
+      <w:rPr>
+        <w:rFonts w:hint="default"/>
+      </w:rPr>
+    </w:lvl>
+    <w:lvl w:ilvl="8">
+      <w:start w:val="1"/>
+      <w:numFmt w:val="decimal"/>
+      <w:lvlText w:val="%1.%2.%3.%4.%5.%6.%7.%8.%9"/>
+      <w:lvlJc w:val="left"/>
+      <w:pPr>
+        <w:ind w:left="5040" w:hanging="2160"/>
+      </w:pPr>
+      <w:rPr>
+        <w:rFonts w:hint="default"/>
+      </w:rPr>
+    </w:lvl>
+  </w:abstractNum>
+  <w:abstractNum w:abstractNumId="4" w15:restartNumberingAfterBreak="0">
+    <w:nsid w:val="21D7792E"/>
+    <w:multiLevelType w:val="hybridMultilevel"/>
+    <w:tmpl w:val="9A40F782"/>
+    <w:lvl w:ilvl="0" w:tplc="040C000F">
+      <w:start w:val="1"/>
+      <w:numFmt w:val="decimal"/>
+      <w:lvlText w:val="%1."/>
+      <w:lvlJc w:val="left"/>
+      <w:pPr>
+        <w:ind w:left="720" w:hanging="360"/>
+      </w:pPr>
+      <w:rPr>
+        <w:rFonts w:hint="default"/>
+      </w:rPr>
+    </w:lvl>
+    <w:lvl w:ilvl="1" w:tplc="040C0019" w:tentative="1">
+      <w:start w:val="1"/>
+      <w:numFmt w:val="lowerLetter"/>
+      <w:lvlText w:val="%2."/>
+      <w:lvlJc w:val="left"/>
+      <w:pPr>
+        <w:ind w:left="1440" w:hanging="360"/>
+      </w:pPr>
+    </w:lvl>
+    <w:lvl w:ilvl="2" w:tplc="040C001B" w:tentative="1">
+      <w:start w:val="1"/>
+      <w:numFmt w:val="lowerRoman"/>
+      <w:lvlText w:val="%3."/>
+      <w:lvlJc w:val="right"/>
+      <w:pPr>
+        <w:ind w:left="2160" w:hanging="180"/>
+      </w:pPr>
+    </w:lvl>
+    <w:lvl w:ilvl="3" w:tplc="040C000F" w:tentative="1">
+      <w:start w:val="1"/>
+      <w:numFmt w:val="decimal"/>
+      <w:lvlText w:val="%4."/>
+      <w:lvlJc w:val="left"/>
+      <w:pPr>
+        <w:ind w:left="2880" w:hanging="360"/>
+      </w:pPr>
+    </w:lvl>
+    <w:lvl w:ilvl="4" w:tplc="040C0019" w:tentative="1">
+      <w:start w:val="1"/>
+      <w:numFmt w:val="lowerLetter"/>
+      <w:lvlText w:val="%5."/>
+      <w:lvlJc w:val="left"/>
+      <w:pPr>
+        <w:ind w:left="3600" w:hanging="360"/>
+      </w:pPr>
+    </w:lvl>
+    <w:lvl w:ilvl="5" w:tplc="040C001B" w:tentative="1">
+      <w:start w:val="1"/>
+      <w:numFmt w:val="lowerRoman"/>
+      <w:lvlText w:val="%6."/>
+      <w:lvlJc w:val="right"/>
+      <w:pPr>
+        <w:ind w:left="4320" w:hanging="180"/>
+      </w:pPr>
+    </w:lvl>
+    <w:lvl w:ilvl="6" w:tplc="040C000F" w:tentative="1">
+      <w:start w:val="1"/>
+      <w:numFmt w:val="decimal"/>
+      <w:lvlText w:val="%7."/>
+      <w:lvlJc w:val="left"/>
+      <w:pPr>
+        <w:ind w:left="5040" w:hanging="360"/>
+      </w:pPr>
+    </w:lvl>
+    <w:lvl w:ilvl="7" w:tplc="040C0019" w:tentative="1">
+      <w:start w:val="1"/>
+      <w:numFmt w:val="lowerLetter"/>
+      <w:lvlText w:val="%8."/>
+      <w:lvlJc w:val="left"/>
+      <w:pPr>
+        <w:ind w:left="5760" w:hanging="360"/>
+      </w:pPr>
+    </w:lvl>
+    <w:lvl w:ilvl="8" w:tplc="040C001B" w:tentative="1">
+      <w:start w:val="1"/>
+      <w:numFmt w:val="lowerRoman"/>
+      <w:lvlText w:val="%9."/>
+      <w:lvlJc w:val="right"/>
+      <w:pPr>
+        <w:ind w:left="6480" w:hanging="180"/>
+      </w:pPr>
+    </w:lvl>
+  </w:abstractNum>
+  <w:abstractNum w:abstractNumId="5" w15:restartNumberingAfterBreak="0">
+    <w:nsid w:val="39DE367F"/>
+    <w:multiLevelType w:val="multilevel"/>
+    <w:tmpl w:val="0B062184"/>
+    <w:lvl w:ilvl="0">
+      <w:start w:val="2"/>
+      <w:numFmt w:val="decimal"/>
+      <w:lvlText w:val="%1."/>
+      <w:lvlJc w:val="left"/>
+      <w:pPr>
+        <w:ind w:left="360" w:hanging="360"/>
+      </w:pPr>
+      <w:rPr>
+        <w:rFonts w:hint="default"/>
+      </w:rPr>
+    </w:lvl>
+    <w:lvl w:ilvl="1">
+      <w:start w:val="2"/>
+      <w:numFmt w:val="decimal"/>
+      <w:lvlText w:val="%1.%2."/>
+      <w:lvlJc w:val="left"/>
+      <w:pPr>
+        <w:ind w:left="792" w:hanging="432"/>
+      </w:pPr>
+      <w:rPr>
+        <w:rFonts w:hint="default"/>
+      </w:rPr>
+    </w:lvl>
+    <w:lvl w:ilvl="2">
+      <w:start w:val="1"/>
+      <w:numFmt w:val="decimal"/>
+      <w:lvlText w:val="%1.%2.%3."/>
+      <w:lvlJc w:val="left"/>
+      <w:pPr>
+        <w:ind w:left="1224" w:hanging="504"/>
+      </w:pPr>
+      <w:rPr>
+        <w:rFonts w:hint="default"/>
+      </w:rPr>
+    </w:lvl>
+    <w:lvl w:ilvl="3">
+      <w:start w:val="1"/>
+      <w:numFmt w:val="decimal"/>
+      <w:lvlText w:val="%1.%2.%3.%4."/>
+      <w:lvlJc w:val="left"/>
+      <w:pPr>
+        <w:ind w:left="1728" w:hanging="648"/>
+      </w:pPr>
+      <w:rPr>
+        <w:rFonts w:hint="default"/>
+      </w:rPr>
+    </w:lvl>
+    <w:lvl w:ilvl="4">
+      <w:start w:val="1"/>
+      <w:numFmt w:val="decimal"/>
+      <w:lvlText w:val="%1.%2.%3.%4.%5."/>
+      <w:lvlJc w:val="left"/>
+      <w:pPr>
+        <w:ind w:left="2232" w:hanging="792"/>
+      </w:pPr>
+      <w:rPr>
+        <w:rFonts w:hint="default"/>
+      </w:rPr>
+    </w:lvl>
+    <w:lvl w:ilvl="5">
+      <w:start w:val="1"/>
+      <w:numFmt w:val="decimal"/>
+      <w:lvlText w:val="%1.%2.%3.%4.%5.%6."/>
+      <w:lvlJc w:val="left"/>
+      <w:pPr>
+        <w:ind w:left="2736" w:hanging="936"/>
+      </w:pPr>
+      <w:rPr>
+        <w:rFonts w:hint="default"/>
+      </w:rPr>
+    </w:lvl>
+    <w:lvl w:ilvl="6">
+      <w:start w:val="1"/>
+      <w:numFmt w:val="decimal"/>
+      <w:lvlText w:val="%1.%2.%3.%4.%5.%6.%7."/>
+      <w:lvlJc w:val="left"/>
+      <w:pPr>
+        <w:ind w:left="3240" w:hanging="1080"/>
+      </w:pPr>
+      <w:rPr>
+        <w:rFonts w:hint="default"/>
+      </w:rPr>
+    </w:lvl>
+    <w:lvl w:ilvl="7">
+      <w:start w:val="1"/>
+      <w:numFmt w:val="decimal"/>
+      <w:lvlText w:val="%1.%2.%3.%4.%5.%6.%7.%8."/>
+      <w:lvlJc w:val="left"/>
+      <w:pPr>
+        <w:ind w:left="3744" w:hanging="1224"/>
+      </w:pPr>
+      <w:rPr>
+        <w:rFonts w:hint="default"/>
+      </w:rPr>
+    </w:lvl>
+    <w:lvl w:ilvl="8">
+      <w:start w:val="1"/>
+      <w:numFmt w:val="decimal"/>
+      <w:lvlText w:val="%1.%2.%3.%4.%5.%6.%7.%8.%9."/>
+      <w:lvlJc w:val="left"/>
+      <w:pPr>
+        <w:ind w:left="4320" w:hanging="1440"/>
+      </w:pPr>
+      <w:rPr>
+        <w:rFonts w:hint="default"/>
+      </w:rPr>
+    </w:lvl>
+  </w:abstractNum>
+  <w:abstractNum w:abstractNumId="6" w15:restartNumberingAfterBreak="0">
     <w:nsid w:val="416C034F"/>
     <w:multiLevelType w:val="multilevel"/>
     <w:tmpl w:val="040C001F"/>
@@ -1206,7 +2359,7 @@
       </w:pPr>
     </w:lvl>
   </w:abstractNum>
-  <w:abstractNum w:abstractNumId="3" w15:restartNumberingAfterBreak="0">
+  <w:abstractNum w:abstractNumId="7" w15:restartNumberingAfterBreak="0">
     <w:nsid w:val="4D15586B"/>
     <w:multiLevelType w:val="multilevel"/>
     <w:tmpl w:val="040C001F"/>
@@ -1290,19 +2443,417 @@
       <w:pPr>
         <w:ind w:left="4320" w:hanging="1440"/>
       </w:pPr>
+    </w:lvl>
+  </w:abstractNum>
+  <w:abstractNum w:abstractNumId="8" w15:restartNumberingAfterBreak="0">
+    <w:nsid w:val="61EE2D85"/>
+    <w:multiLevelType w:val="hybridMultilevel"/>
+    <w:tmpl w:val="28023E52"/>
+    <w:lvl w:ilvl="0" w:tplc="040C000F">
+      <w:start w:val="1"/>
+      <w:numFmt w:val="decimal"/>
+      <w:lvlText w:val="%1."/>
+      <w:lvlJc w:val="left"/>
+      <w:pPr>
+        <w:ind w:left="1428" w:hanging="360"/>
+      </w:pPr>
+    </w:lvl>
+    <w:lvl w:ilvl="1" w:tplc="040C0019" w:tentative="1">
+      <w:start w:val="1"/>
+      <w:numFmt w:val="lowerLetter"/>
+      <w:lvlText w:val="%2."/>
+      <w:lvlJc w:val="left"/>
+      <w:pPr>
+        <w:ind w:left="2148" w:hanging="360"/>
+      </w:pPr>
+    </w:lvl>
+    <w:lvl w:ilvl="2" w:tplc="040C001B" w:tentative="1">
+      <w:start w:val="1"/>
+      <w:numFmt w:val="lowerRoman"/>
+      <w:lvlText w:val="%3."/>
+      <w:lvlJc w:val="right"/>
+      <w:pPr>
+        <w:ind w:left="2868" w:hanging="180"/>
+      </w:pPr>
+    </w:lvl>
+    <w:lvl w:ilvl="3" w:tplc="040C000F" w:tentative="1">
+      <w:start w:val="1"/>
+      <w:numFmt w:val="decimal"/>
+      <w:lvlText w:val="%4."/>
+      <w:lvlJc w:val="left"/>
+      <w:pPr>
+        <w:ind w:left="3588" w:hanging="360"/>
+      </w:pPr>
+    </w:lvl>
+    <w:lvl w:ilvl="4" w:tplc="040C0019" w:tentative="1">
+      <w:start w:val="1"/>
+      <w:numFmt w:val="lowerLetter"/>
+      <w:lvlText w:val="%5."/>
+      <w:lvlJc w:val="left"/>
+      <w:pPr>
+        <w:ind w:left="4308" w:hanging="360"/>
+      </w:pPr>
+    </w:lvl>
+    <w:lvl w:ilvl="5" w:tplc="040C001B" w:tentative="1">
+      <w:start w:val="1"/>
+      <w:numFmt w:val="lowerRoman"/>
+      <w:lvlText w:val="%6."/>
+      <w:lvlJc w:val="right"/>
+      <w:pPr>
+        <w:ind w:left="5028" w:hanging="180"/>
+      </w:pPr>
+    </w:lvl>
+    <w:lvl w:ilvl="6" w:tplc="040C000F" w:tentative="1">
+      <w:start w:val="1"/>
+      <w:numFmt w:val="decimal"/>
+      <w:lvlText w:val="%7."/>
+      <w:lvlJc w:val="left"/>
+      <w:pPr>
+        <w:ind w:left="5748" w:hanging="360"/>
+      </w:pPr>
+    </w:lvl>
+    <w:lvl w:ilvl="7" w:tplc="040C0019" w:tentative="1">
+      <w:start w:val="1"/>
+      <w:numFmt w:val="lowerLetter"/>
+      <w:lvlText w:val="%8."/>
+      <w:lvlJc w:val="left"/>
+      <w:pPr>
+        <w:ind w:left="6468" w:hanging="360"/>
+      </w:pPr>
+    </w:lvl>
+    <w:lvl w:ilvl="8" w:tplc="040C001B" w:tentative="1">
+      <w:start w:val="1"/>
+      <w:numFmt w:val="lowerRoman"/>
+      <w:lvlText w:val="%9."/>
+      <w:lvlJc w:val="right"/>
+      <w:pPr>
+        <w:ind w:left="7188" w:hanging="180"/>
+      </w:pPr>
+    </w:lvl>
+  </w:abstractNum>
+  <w:abstractNum w:abstractNumId="9" w15:restartNumberingAfterBreak="0">
+    <w:nsid w:val="6A156A3D"/>
+    <w:multiLevelType w:val="hybridMultilevel"/>
+    <w:tmpl w:val="CB202FCA"/>
+    <w:lvl w:ilvl="0" w:tplc="040C000F">
+      <w:start w:val="1"/>
+      <w:numFmt w:val="decimal"/>
+      <w:lvlText w:val="%1."/>
+      <w:lvlJc w:val="left"/>
+      <w:pPr>
+        <w:ind w:left="720" w:hanging="360"/>
+      </w:pPr>
+    </w:lvl>
+    <w:lvl w:ilvl="1" w:tplc="040C0019" w:tentative="1">
+      <w:start w:val="1"/>
+      <w:numFmt w:val="lowerLetter"/>
+      <w:lvlText w:val="%2."/>
+      <w:lvlJc w:val="left"/>
+      <w:pPr>
+        <w:ind w:left="1440" w:hanging="360"/>
+      </w:pPr>
+    </w:lvl>
+    <w:lvl w:ilvl="2" w:tplc="040C001B" w:tentative="1">
+      <w:start w:val="1"/>
+      <w:numFmt w:val="lowerRoman"/>
+      <w:lvlText w:val="%3."/>
+      <w:lvlJc w:val="right"/>
+      <w:pPr>
+        <w:ind w:left="2160" w:hanging="180"/>
+      </w:pPr>
+    </w:lvl>
+    <w:lvl w:ilvl="3" w:tplc="040C000F" w:tentative="1">
+      <w:start w:val="1"/>
+      <w:numFmt w:val="decimal"/>
+      <w:lvlText w:val="%4."/>
+      <w:lvlJc w:val="left"/>
+      <w:pPr>
+        <w:ind w:left="2880" w:hanging="360"/>
+      </w:pPr>
+    </w:lvl>
+    <w:lvl w:ilvl="4" w:tplc="040C0019" w:tentative="1">
+      <w:start w:val="1"/>
+      <w:numFmt w:val="lowerLetter"/>
+      <w:lvlText w:val="%5."/>
+      <w:lvlJc w:val="left"/>
+      <w:pPr>
+        <w:ind w:left="3600" w:hanging="360"/>
+      </w:pPr>
+    </w:lvl>
+    <w:lvl w:ilvl="5" w:tplc="040C001B" w:tentative="1">
+      <w:start w:val="1"/>
+      <w:numFmt w:val="lowerRoman"/>
+      <w:lvlText w:val="%6."/>
+      <w:lvlJc w:val="right"/>
+      <w:pPr>
+        <w:ind w:left="4320" w:hanging="180"/>
+      </w:pPr>
+    </w:lvl>
+    <w:lvl w:ilvl="6" w:tplc="040C000F" w:tentative="1">
+      <w:start w:val="1"/>
+      <w:numFmt w:val="decimal"/>
+      <w:lvlText w:val="%7."/>
+      <w:lvlJc w:val="left"/>
+      <w:pPr>
+        <w:ind w:left="5040" w:hanging="360"/>
+      </w:pPr>
+    </w:lvl>
+    <w:lvl w:ilvl="7" w:tplc="040C0019" w:tentative="1">
+      <w:start w:val="1"/>
+      <w:numFmt w:val="lowerLetter"/>
+      <w:lvlText w:val="%8."/>
+      <w:lvlJc w:val="left"/>
+      <w:pPr>
+        <w:ind w:left="5760" w:hanging="360"/>
+      </w:pPr>
+    </w:lvl>
+    <w:lvl w:ilvl="8" w:tplc="040C001B" w:tentative="1">
+      <w:start w:val="1"/>
+      <w:numFmt w:val="lowerRoman"/>
+      <w:lvlText w:val="%9."/>
+      <w:lvlJc w:val="right"/>
+      <w:pPr>
+        <w:ind w:left="6480" w:hanging="180"/>
+      </w:pPr>
+    </w:lvl>
+  </w:abstractNum>
+  <w:abstractNum w:abstractNumId="10" w15:restartNumberingAfterBreak="0">
+    <w:nsid w:val="6C9A15BF"/>
+    <w:multiLevelType w:val="hybridMultilevel"/>
+    <w:tmpl w:val="C644A856"/>
+    <w:lvl w:ilvl="0" w:tplc="040C000F">
+      <w:start w:val="1"/>
+      <w:numFmt w:val="decimal"/>
+      <w:lvlText w:val="%1."/>
+      <w:lvlJc w:val="left"/>
+      <w:pPr>
+        <w:ind w:left="720" w:hanging="360"/>
+      </w:pPr>
+      <w:rPr>
+        <w:rFonts w:hint="default"/>
+      </w:rPr>
+    </w:lvl>
+    <w:lvl w:ilvl="1" w:tplc="040C0019" w:tentative="1">
+      <w:start w:val="1"/>
+      <w:numFmt w:val="lowerLetter"/>
+      <w:lvlText w:val="%2."/>
+      <w:lvlJc w:val="left"/>
+      <w:pPr>
+        <w:ind w:left="1440" w:hanging="360"/>
+      </w:pPr>
+    </w:lvl>
+    <w:lvl w:ilvl="2" w:tplc="040C001B" w:tentative="1">
+      <w:start w:val="1"/>
+      <w:numFmt w:val="lowerRoman"/>
+      <w:lvlText w:val="%3."/>
+      <w:lvlJc w:val="right"/>
+      <w:pPr>
+        <w:ind w:left="2160" w:hanging="180"/>
+      </w:pPr>
+    </w:lvl>
+    <w:lvl w:ilvl="3" w:tplc="040C000F" w:tentative="1">
+      <w:start w:val="1"/>
+      <w:numFmt w:val="decimal"/>
+      <w:lvlText w:val="%4."/>
+      <w:lvlJc w:val="left"/>
+      <w:pPr>
+        <w:ind w:left="2880" w:hanging="360"/>
+      </w:pPr>
+    </w:lvl>
+    <w:lvl w:ilvl="4" w:tplc="040C0019" w:tentative="1">
+      <w:start w:val="1"/>
+      <w:numFmt w:val="lowerLetter"/>
+      <w:lvlText w:val="%5."/>
+      <w:lvlJc w:val="left"/>
+      <w:pPr>
+        <w:ind w:left="3600" w:hanging="360"/>
+      </w:pPr>
+    </w:lvl>
+    <w:lvl w:ilvl="5" w:tplc="040C001B" w:tentative="1">
+      <w:start w:val="1"/>
+      <w:numFmt w:val="lowerRoman"/>
+      <w:lvlText w:val="%6."/>
+      <w:lvlJc w:val="right"/>
+      <w:pPr>
+        <w:ind w:left="4320" w:hanging="180"/>
+      </w:pPr>
+    </w:lvl>
+    <w:lvl w:ilvl="6" w:tplc="040C000F" w:tentative="1">
+      <w:start w:val="1"/>
+      <w:numFmt w:val="decimal"/>
+      <w:lvlText w:val="%7."/>
+      <w:lvlJc w:val="left"/>
+      <w:pPr>
+        <w:ind w:left="5040" w:hanging="360"/>
+      </w:pPr>
+    </w:lvl>
+    <w:lvl w:ilvl="7" w:tplc="040C0019" w:tentative="1">
+      <w:start w:val="1"/>
+      <w:numFmt w:val="lowerLetter"/>
+      <w:lvlText w:val="%8."/>
+      <w:lvlJc w:val="left"/>
+      <w:pPr>
+        <w:ind w:left="5760" w:hanging="360"/>
+      </w:pPr>
+    </w:lvl>
+    <w:lvl w:ilvl="8" w:tplc="040C001B" w:tentative="1">
+      <w:start w:val="1"/>
+      <w:numFmt w:val="lowerRoman"/>
+      <w:lvlText w:val="%9."/>
+      <w:lvlJc w:val="right"/>
+      <w:pPr>
+        <w:ind w:left="6480" w:hanging="180"/>
+      </w:pPr>
+    </w:lvl>
+  </w:abstractNum>
+  <w:abstractNum w:abstractNumId="11" w15:restartNumberingAfterBreak="0">
+    <w:nsid w:val="7E6832E0"/>
+    <w:multiLevelType w:val="multilevel"/>
+    <w:tmpl w:val="0BF64DF6"/>
+    <w:lvl w:ilvl="0">
+      <w:start w:val="2"/>
+      <w:numFmt w:val="decimal"/>
+      <w:lvlText w:val="%1."/>
+      <w:lvlJc w:val="left"/>
+      <w:pPr>
+        <w:ind w:left="360" w:hanging="360"/>
+      </w:pPr>
+      <w:rPr>
+        <w:rFonts w:hint="default"/>
+      </w:rPr>
+    </w:lvl>
+    <w:lvl w:ilvl="1">
+      <w:start w:val="3"/>
+      <w:numFmt w:val="decimal"/>
+      <w:lvlText w:val="%1.%2."/>
+      <w:lvlJc w:val="left"/>
+      <w:pPr>
+        <w:ind w:left="792" w:hanging="432"/>
+      </w:pPr>
+      <w:rPr>
+        <w:rFonts w:hint="default"/>
+      </w:rPr>
+    </w:lvl>
+    <w:lvl w:ilvl="2">
+      <w:start w:val="1"/>
+      <w:numFmt w:val="decimal"/>
+      <w:lvlText w:val="%1.%2.%3."/>
+      <w:lvlJc w:val="left"/>
+      <w:pPr>
+        <w:ind w:left="1224" w:hanging="504"/>
+      </w:pPr>
+      <w:rPr>
+        <w:rFonts w:hint="default"/>
+      </w:rPr>
+    </w:lvl>
+    <w:lvl w:ilvl="3">
+      <w:start w:val="1"/>
+      <w:numFmt w:val="decimal"/>
+      <w:lvlText w:val="%1.%2.%3.%4."/>
+      <w:lvlJc w:val="left"/>
+      <w:pPr>
+        <w:ind w:left="1728" w:hanging="648"/>
+      </w:pPr>
+      <w:rPr>
+        <w:rFonts w:hint="default"/>
+      </w:rPr>
+    </w:lvl>
+    <w:lvl w:ilvl="4">
+      <w:start w:val="1"/>
+      <w:numFmt w:val="decimal"/>
+      <w:lvlText w:val="%1.%2.%3.%4.%5."/>
+      <w:lvlJc w:val="left"/>
+      <w:pPr>
+        <w:ind w:left="2232" w:hanging="792"/>
+      </w:pPr>
+      <w:rPr>
+        <w:rFonts w:hint="default"/>
+      </w:rPr>
+    </w:lvl>
+    <w:lvl w:ilvl="5">
+      <w:start w:val="1"/>
+      <w:numFmt w:val="decimal"/>
+      <w:lvlText w:val="%1.%2.%3.%4.%5.%6."/>
+      <w:lvlJc w:val="left"/>
+      <w:pPr>
+        <w:ind w:left="2736" w:hanging="936"/>
+      </w:pPr>
+      <w:rPr>
+        <w:rFonts w:hint="default"/>
+      </w:rPr>
+    </w:lvl>
+    <w:lvl w:ilvl="6">
+      <w:start w:val="1"/>
+      <w:numFmt w:val="decimal"/>
+      <w:lvlText w:val="%1.%2.%3.%4.%5.%6.%7."/>
+      <w:lvlJc w:val="left"/>
+      <w:pPr>
+        <w:ind w:left="3240" w:hanging="1080"/>
+      </w:pPr>
+      <w:rPr>
+        <w:rFonts w:hint="default"/>
+      </w:rPr>
+    </w:lvl>
+    <w:lvl w:ilvl="7">
+      <w:start w:val="1"/>
+      <w:numFmt w:val="decimal"/>
+      <w:lvlText w:val="%1.%2.%3.%4.%5.%6.%7.%8."/>
+      <w:lvlJc w:val="left"/>
+      <w:pPr>
+        <w:ind w:left="3744" w:hanging="1224"/>
+      </w:pPr>
+      <w:rPr>
+        <w:rFonts w:hint="default"/>
+      </w:rPr>
+    </w:lvl>
+    <w:lvl w:ilvl="8">
+      <w:start w:val="1"/>
+      <w:numFmt w:val="decimal"/>
+      <w:lvlText w:val="%1.%2.%3.%4.%5.%6.%7.%8.%9."/>
+      <w:lvlJc w:val="left"/>
+      <w:pPr>
+        <w:ind w:left="4320" w:hanging="1440"/>
+      </w:pPr>
+      <w:rPr>
+        <w:rFonts w:hint="default"/>
+      </w:rPr>
     </w:lvl>
   </w:abstractNum>
   <w:num w:numId="1" w16cid:durableId="73362078">
     <w:abstractNumId w:val="0"/>
   </w:num>
   <w:num w:numId="2" w16cid:durableId="2135322172">
-    <w:abstractNumId w:val="2"/>
+    <w:abstractNumId w:val="6"/>
   </w:num>
   <w:num w:numId="3" w16cid:durableId="1186797379">
     <w:abstractNumId w:val="1"/>
   </w:num>
   <w:num w:numId="4" w16cid:durableId="513885767">
+    <w:abstractNumId w:val="7"/>
+  </w:num>
+  <w:num w:numId="5" w16cid:durableId="1452671580">
+    <w:abstractNumId w:val="2"/>
+  </w:num>
+  <w:num w:numId="6" w16cid:durableId="2012828206">
+    <w:abstractNumId w:val="9"/>
+  </w:num>
+  <w:num w:numId="7" w16cid:durableId="1931350854">
+    <w:abstractNumId w:val="4"/>
+  </w:num>
+  <w:num w:numId="8" w16cid:durableId="1581522964">
     <w:abstractNumId w:val="3"/>
+  </w:num>
+  <w:num w:numId="9" w16cid:durableId="877468255">
+    <w:abstractNumId w:val="8"/>
+  </w:num>
+  <w:num w:numId="10" w16cid:durableId="220404946">
+    <w:abstractNumId w:val="10"/>
+  </w:num>
+  <w:num w:numId="11" w16cid:durableId="419721803">
+    <w:abstractNumId w:val="11"/>
+  </w:num>
+  <w:num w:numId="12" w16cid:durableId="602878673">
+    <w:abstractNumId w:val="5"/>
   </w:num>
 </w:numbering>
 </file>

</xml_diff>

<commit_message>
feat: export .pdf workflows
</commit_message>
<xml_diff>
--- a/Workflow-Web-Statique-et-Dynamique.docx
+++ b/Workflow-Web-Statique-et-Dynamique.docx
@@ -1470,13 +1470,7 @@
       <w:bookmarkStart w:id="6" w:name="_Toc165833753"/>
       <w:r>
         <w:lastRenderedPageBreak/>
-        <w:t xml:space="preserve">Diagramme de séquence d’affichage </w:t>
-      </w:r>
-      <w:r>
-        <w:t>d’une</w:t>
-      </w:r>
-      <w:r>
-        <w:t xml:space="preserve"> carte :</w:t>
+        <w:t>Diagramme de séquence d’affichage d’une carte :</w:t>
       </w:r>
       <w:bookmarkEnd w:id="6"/>
     </w:p>

</xml_diff>